<commit_message>
fin de code v1 Agouti pt1
</commit_message>
<xml_diff>
--- a/bibliotheque_part_1.docx
+++ b/bibliotheque_part_1.docx
@@ -143,7 +143,6 @@
           <w:u w:val="single"/>
         </w:rPr>
       </w:pPr>
-      <w:bookmarkStart w:id="0" w:name="_Hlk79918573"/>
       <w:r>
         <w:rPr>
           <w:rFonts w:cs="Arial" w:ascii="Arial" w:hAnsi="Arial"/>
@@ -313,14 +312,14 @@
           <w:rFonts w:ascii="Arial" w:hAnsi="Arial" w:cs="Arial"/>
         </w:rPr>
       </w:pPr>
-      <w:bookmarkStart w:id="1" w:name="_Hlk79918573"/>
+      <w:bookmarkStart w:id="0" w:name="_Hlk79918573"/>
       <w:r>
         <w:rPr>
           <w:rFonts w:cs="Arial" w:ascii="Arial" w:hAnsi="Arial"/>
         </w:rPr>
         <w:t>Une fois logué, le lecteur est redirigé sur son tableau de bord.</w:t>
       </w:r>
-      <w:bookmarkEnd w:id="1"/>
+      <w:bookmarkEnd w:id="0"/>
     </w:p>
     <w:p>
       <w:pPr>
@@ -717,13 +716,13 @@
         <w:pStyle w:val="Normal"/>
         <w:rPr>
           <w:highlight w:val="none"/>
-          <w:shd w:fill="FFFF00" w:val="clear"/>
-        </w:rPr>
-      </w:pPr>
-      <w:r>
-        <w:rPr>
-          <w:rFonts w:cs="Arial" w:ascii="Arial" w:hAnsi="Arial"/>
-          <w:shd w:fill="FFFF00" w:val="clear"/>
+          <w:shd w:fill="auto" w:val="clear"/>
+        </w:rPr>
+      </w:pPr>
+      <w:r>
+        <w:rPr>
+          <w:rFonts w:cs="Arial" w:ascii="Arial" w:hAnsi="Arial"/>
+          <w:shd w:fill="auto" w:val="clear"/>
         </w:rPr>
         <w:t>Une fonction valid() qui vérifie que les mots de passe saisis sont bien identiques.</w:t>
       </w:r>
@@ -733,13 +732,13 @@
         <w:pStyle w:val="Normal"/>
         <w:rPr>
           <w:highlight w:val="none"/>
-          <w:shd w:fill="FFFF00" w:val="clear"/>
-        </w:rPr>
-      </w:pPr>
-      <w:r>
-        <w:rPr>
-          <w:rFonts w:cs="Arial" w:ascii="Arial" w:hAnsi="Arial"/>
-          <w:shd w:fill="FFFF00" w:val="clear"/>
+          <w:shd w:fill="auto" w:val="clear"/>
+        </w:rPr>
+      </w:pPr>
+      <w:r>
+        <w:rPr>
+          <w:rFonts w:cs="Arial" w:ascii="Arial" w:hAnsi="Arial"/>
+          <w:shd w:fill="auto" w:val="clear"/>
         </w:rPr>
         <w:t>Une fonction checkavailability() avec l’email passé en paramètre vérifiant la disponibilité de cet email. Cette fonction effectue un appel AJAX vers check_availability.php</w:t>
       </w:r>
@@ -749,13 +748,13 @@
         <w:pStyle w:val="Normal"/>
         <w:rPr>
           <w:highlight w:val="none"/>
-          <w:shd w:fill="FFFF00" w:val="clear"/>
-        </w:rPr>
-      </w:pPr>
-      <w:r>
-        <w:rPr>
-          <w:rFonts w:cs="Arial" w:ascii="Arial" w:hAnsi="Arial"/>
-          <w:shd w:fill="FFFF00" w:val="clear"/>
+          <w:shd w:fill="auto" w:val="clear"/>
+        </w:rPr>
+      </w:pPr>
+      <w:r>
+        <w:rPr>
+          <w:rFonts w:cs="Arial" w:ascii="Arial" w:hAnsi="Arial"/>
+          <w:shd w:fill="auto" w:val="clear"/>
         </w:rPr>
         <w:t>Un bouton d’enregistrement. Au clic, une fenêtre popup affiche le résultat de l’enregistrement et l’identifiant du lecteur (sous la forme SIDnnn).</w:t>
       </w:r>
@@ -1110,8 +1109,8 @@
           <w:u w:val="single"/>
         </w:rPr>
       </w:pPr>
-      <w:bookmarkStart w:id="2" w:name="_Hlk79918987"/>
-      <w:bookmarkEnd w:id="2"/>
+      <w:bookmarkStart w:id="1" w:name="_Hlk79918987"/>
+      <w:bookmarkEnd w:id="1"/>
       <w:r>
         <w:rPr>
           <w:rFonts w:cs="Arial" w:ascii="Arial" w:hAnsi="Arial"/>
@@ -1162,9 +1161,9 @@
           <w:u w:val="single"/>
         </w:rPr>
       </w:r>
-      <w:bookmarkStart w:id="3" w:name="_Hlk79918987"/>
-      <w:bookmarkStart w:id="4" w:name="_Hlk79918987"/>
-      <w:bookmarkEnd w:id="4"/>
+      <w:bookmarkStart w:id="2" w:name="_Hlk799189871"/>
+      <w:bookmarkStart w:id="3" w:name="_Hlk799189871"/>
+      <w:bookmarkEnd w:id="3"/>
     </w:p>
     <w:p>
       <w:pPr>
@@ -1221,7 +1220,6 @@
           <w:rFonts w:ascii="Arial" w:hAnsi="Arial" w:cs="Arial"/>
         </w:rPr>
       </w:pPr>
-      <w:bookmarkStart w:id="5" w:name="_Hlk79919774"/>
       <w:r>
         <w:rPr>
           <w:rFonts w:cs="Arial" w:ascii="Arial" w:hAnsi="Arial"/>
@@ -1258,14 +1256,14 @@
           <w:rFonts w:ascii="Arial" w:hAnsi="Arial" w:cs="Arial"/>
         </w:rPr>
       </w:pPr>
-      <w:bookmarkStart w:id="6" w:name="_Hlk79919774"/>
+      <w:bookmarkStart w:id="4" w:name="_Hlk79919774"/>
       <w:r>
         <w:rPr>
           <w:rFonts w:cs="Arial" w:ascii="Arial" w:hAnsi="Arial"/>
         </w:rPr>
         <w:t>La quantité de livres non encore rendus par l’utilisateur.</w:t>
       </w:r>
-      <w:bookmarkEnd w:id="6"/>
+      <w:bookmarkEnd w:id="4"/>
     </w:p>
     <w:p>
       <w:pPr>
@@ -4652,6 +4650,7 @@
     <w:qFormat/>
     <w:pPr>
       <w:widowControl/>
+      <w:suppressAutoHyphens w:val="true"/>
       <w:bidi w:val="0"/>
       <w:spacing w:lineRule="auto" w:line="259" w:before="0" w:after="160"/>
       <w:jc w:val="left"/>

</xml_diff>